<commit_message>
small changes in second version of note
</commit_message>
<xml_diff>
--- a/szkola84/Notatka_II_wersja.docx
+++ b/szkola84/Notatka_II_wersja.docx
@@ -17,13 +17,13 @@
           <wp:anchor distT="0" distB="0" distL="114300" distR="114300" simplePos="0" relativeHeight="251658240" behindDoc="1" locked="0" layoutInCell="1" allowOverlap="1">
             <wp:simplePos x="0" y="0"/>
             <wp:positionH relativeFrom="column">
-              <wp:posOffset>1475105</wp:posOffset>
+              <wp:posOffset>1773555</wp:posOffset>
             </wp:positionH>
             <wp:positionV relativeFrom="paragraph">
-              <wp:posOffset>-632460</wp:posOffset>
+              <wp:posOffset>-628650</wp:posOffset>
             </wp:positionV>
-            <wp:extent cx="3394710" cy="3383280"/>
-            <wp:effectExtent l="19050" t="0" r="0" b="0"/>
+            <wp:extent cx="2657475" cy="2648585"/>
+            <wp:effectExtent l="19050" t="0" r="9525" b="0"/>
             <wp:wrapSquare wrapText="bothSides"/>
             <wp:docPr id="1" name="Picture 1" descr="C:\Users\ZPACHOLC\Documents\GitHub\organization\media\robocap_2048x2048.jpg"/>
             <wp:cNvGraphicFramePr>
@@ -48,7 +48,7 @@
                   <pic:spPr bwMode="auto">
                     <a:xfrm>
                       <a:off x="0" y="0"/>
-                      <a:ext cx="3394710" cy="3383280"/>
+                      <a:ext cx="2657475" cy="2648585"/>
                     </a:xfrm>
                     <a:prstGeom prst="rect">
                       <a:avLst/>
@@ -94,35 +94,7 @@
     </w:p>
     <w:p>
       <w:pPr>
-        <w:jc w:val="center"/>
-        <w:rPr>
-          <w:lang w:val="pl-PL"/>
-        </w:rPr>
-      </w:pPr>
-    </w:p>
-    <w:p>
-      <w:pPr>
-        <w:jc w:val="center"/>
-        <w:rPr>
-          <w:lang w:val="pl-PL"/>
-        </w:rPr>
-      </w:pPr>
-    </w:p>
-    <w:p>
-      <w:pPr>
-        <w:jc w:val="center"/>
-        <w:rPr>
-          <w:lang w:val="pl-PL"/>
-        </w:rPr>
-      </w:pPr>
-    </w:p>
-    <w:p>
-      <w:pPr>
-        <w:jc w:val="center"/>
-        <w:rPr>
-          <w:rFonts w:ascii="Segoe Print" w:hAnsi="Segoe Print"/>
-          <w:b/>
-          <w:color w:val="0070C0"/>
+        <w:rPr>
           <w:lang w:val="pl-PL"/>
         </w:rPr>
       </w:pPr>
@@ -145,6 +117,7 @@
           <w:b/>
           <w:color w:val="0070C0"/>
           <w:sz w:val="28"/>
+          <w:szCs w:val="28"/>
           <w:lang w:val="pl-PL"/>
         </w:rPr>
       </w:pPr>
@@ -154,6 +127,7 @@
           <w:b/>
           <w:color w:val="0070C0"/>
           <w:sz w:val="28"/>
+          <w:szCs w:val="28"/>
           <w:lang w:val="pl-PL"/>
         </w:rPr>
         <w:t>Warsztaty z robotyki i programowania dla dzieci</w:t>
@@ -167,6 +141,7 @@
           <w:b/>
           <w:color w:val="0070C0"/>
           <w:sz w:val="28"/>
+          <w:szCs w:val="28"/>
           <w:lang w:val="pl-PL"/>
         </w:rPr>
       </w:pPr>
@@ -176,37 +151,19 @@
           <w:b/>
           <w:color w:val="0070C0"/>
           <w:sz w:val="28"/>
-          <w:lang w:val="pl-PL"/>
-        </w:rPr>
-        <w:t>Zajęcia 1</w:t>
-      </w:r>
+          <w:szCs w:val="28"/>
+          <w:lang w:val="pl-PL"/>
+        </w:rPr>
+        <w:t xml:space="preserve">Zajęcia 1: </w:t>
+      </w:r>
+      <w:proofErr w:type="spellStart"/>
       <w:r>
         <w:rPr>
           <w:rFonts w:ascii="Segoe Print" w:hAnsi="Segoe Print"/>
           <w:b/>
           <w:color w:val="0070C0"/>
           <w:sz w:val="28"/>
-          <w:lang w:val="pl-PL"/>
-        </w:rPr>
-        <w:t>:</w:t>
-      </w:r>
-      <w:r>
-        <w:rPr>
-          <w:rFonts w:ascii="Segoe Print" w:hAnsi="Segoe Print"/>
-          <w:b/>
-          <w:color w:val="0070C0"/>
-          <w:sz w:val="28"/>
-          <w:lang w:val="pl-PL"/>
-        </w:rPr>
-        <w:t xml:space="preserve"> </w:t>
-      </w:r>
-      <w:proofErr w:type="spellStart"/>
-      <w:r>
-        <w:rPr>
-          <w:rFonts w:ascii="Segoe Print" w:hAnsi="Segoe Print"/>
-          <w:b/>
-          <w:color w:val="0070C0"/>
-          <w:sz w:val="28"/>
+          <w:szCs w:val="28"/>
           <w:lang w:val="pl-PL"/>
         </w:rPr>
         <w:t>Scratch</w:t>
@@ -246,7 +203,14 @@
           <w:rFonts w:ascii="Century Gothic" w:hAnsi="Century Gothic"/>
           <w:lang w:val="pl-PL"/>
         </w:rPr>
-        <w:t xml:space="preserve"> online, do których będzie</w:t>
+        <w:t xml:space="preserve"> online, do którego</w:t>
+      </w:r>
+      <w:r>
+        <w:rPr>
+          <w:rFonts w:ascii="Century Gothic" w:hAnsi="Century Gothic"/>
+          <w:lang w:val="pl-PL"/>
+        </w:rPr>
+        <w:t xml:space="preserve"> będzie</w:t>
       </w:r>
       <w:r>
         <w:rPr>
@@ -308,6 +272,7 @@
         <w:jc w:val="both"/>
         <w:rPr>
           <w:rFonts w:ascii="Century Gothic" w:hAnsi="Century Gothic"/>
+          <w:b/>
           <w:sz w:val="28"/>
           <w:lang w:val="pl-PL"/>
         </w:rPr>
@@ -315,41 +280,148 @@
       <w:r>
         <w:rPr>
           <w:rFonts w:ascii="Century Gothic" w:hAnsi="Century Gothic"/>
+          <w:b/>
           <w:sz w:val="28"/>
           <w:lang w:val="pl-PL"/>
         </w:rPr>
         <w:t>Login:</w:t>
       </w:r>
+      <w:r>
+        <w:rPr>
+          <w:rFonts w:ascii="Century Gothic" w:hAnsi="Century Gothic"/>
+          <w:sz w:val="28"/>
+          <w:lang w:val="pl-PL"/>
+        </w:rPr>
+        <w:tab/>
+      </w:r>
+      <w:r>
+        <w:rPr>
+          <w:rFonts w:ascii="Century Gothic" w:hAnsi="Century Gothic"/>
+          <w:sz w:val="28"/>
+          <w:lang w:val="pl-PL"/>
+        </w:rPr>
+        <w:tab/>
+      </w:r>
+      <w:r>
+        <w:rPr>
+          <w:rFonts w:ascii="Century Gothic" w:hAnsi="Century Gothic"/>
+          <w:sz w:val="28"/>
+          <w:lang w:val="pl-PL"/>
+        </w:rPr>
+        <w:tab/>
+      </w:r>
+      <w:r>
+        <w:rPr>
+          <w:rFonts w:ascii="Century Gothic" w:hAnsi="Century Gothic"/>
+          <w:sz w:val="28"/>
+          <w:lang w:val="pl-PL"/>
+        </w:rPr>
+        <w:tab/>
+      </w:r>
+      <w:r>
+        <w:rPr>
+          <w:rFonts w:ascii="Century Gothic" w:hAnsi="Century Gothic"/>
+          <w:sz w:val="28"/>
+          <w:lang w:val="pl-PL"/>
+        </w:rPr>
+        <w:tab/>
+      </w:r>
+      <w:r>
+        <w:rPr>
+          <w:rFonts w:ascii="Century Gothic" w:hAnsi="Century Gothic"/>
+          <w:sz w:val="28"/>
+          <w:lang w:val="pl-PL"/>
+        </w:rPr>
+        <w:t xml:space="preserve">   </w:t>
+      </w:r>
+      <w:r>
+        <w:rPr>
+          <w:rFonts w:ascii="Century Gothic" w:hAnsi="Century Gothic"/>
+          <w:b/>
+          <w:sz w:val="28"/>
+          <w:lang w:val="pl-PL"/>
+        </w:rPr>
+        <w:t>Hasło:</w:t>
+      </w:r>
     </w:p>
     <w:p>
       <w:pPr>
         <w:pStyle w:val="ListParagraph"/>
+        <w:numPr>
+          <w:ilvl w:val="0"/>
+          <w:numId w:val="1"/>
+        </w:numPr>
         <w:jc w:val="both"/>
         <w:rPr>
           <w:rFonts w:ascii="Century Gothic" w:hAnsi="Century Gothic"/>
-          <w:sz w:val="28"/>
-          <w:lang w:val="pl-PL"/>
-        </w:rPr>
-      </w:pPr>
-      <w:r>
-        <w:rPr>
-          <w:rFonts w:ascii="Century Gothic" w:hAnsi="Century Gothic"/>
-          <w:sz w:val="28"/>
-          <w:lang w:val="pl-PL"/>
-        </w:rPr>
-        <w:t>Hasło:</w:t>
-      </w:r>
-    </w:p>
-    <w:p>
-      <w:pPr>
-        <w:pStyle w:val="ListParagraph"/>
-        <w:jc w:val="both"/>
-        <w:rPr>
-          <w:rFonts w:ascii="Century Gothic" w:hAnsi="Century Gothic"/>
-          <w:sz w:val="28"/>
-          <w:lang w:val="pl-PL"/>
-        </w:rPr>
-      </w:pPr>
+          <w:b/>
+          <w:lang w:val="pl-PL"/>
+        </w:rPr>
+      </w:pPr>
+      <w:r>
+        <w:rPr>
+          <w:rFonts w:ascii="Century Gothic" w:hAnsi="Century Gothic"/>
+          <w:lang w:val="pl-PL"/>
+        </w:rPr>
+        <w:t xml:space="preserve">Prezentacje z dzisiejszych zajęć znajdziesz na stronie: </w:t>
+      </w:r>
+      <w:r>
+        <w:rPr>
+          <w:rFonts w:ascii="Century Gothic" w:hAnsi="Century Gothic"/>
+          <w:b/>
+          <w:lang w:val="pl-PL"/>
+        </w:rPr>
+        <w:t>https://github.com/RoboCap/scratch-labs/tree/master/slideshow</w:t>
+      </w:r>
+      <w:r>
+        <w:rPr>
+          <w:rFonts w:ascii="Century Gothic" w:hAnsi="Century Gothic"/>
+          <w:b/>
+          <w:lang w:val="pl-PL"/>
+        </w:rPr>
+        <w:t xml:space="preserve"> </w:t>
+      </w:r>
+      <w:r>
+        <w:rPr>
+          <w:rFonts w:ascii="Century Gothic" w:hAnsi="Century Gothic"/>
+          <w:lang w:val="pl-PL"/>
+        </w:rPr>
+        <w:t xml:space="preserve">(pliki </w:t>
+      </w:r>
+      <w:proofErr w:type="spellStart"/>
+      <w:r>
+        <w:rPr>
+          <w:rFonts w:ascii="Century Gothic" w:hAnsi="Century Gothic"/>
+          <w:b/>
+          <w:lang w:val="pl-PL"/>
+        </w:rPr>
+        <w:t>Introduction-to-Scratch-pl.pdf</w:t>
+      </w:r>
+      <w:proofErr w:type="spellEnd"/>
+      <w:r>
+        <w:rPr>
+          <w:rFonts w:ascii="Century Gothic" w:hAnsi="Century Gothic"/>
+          <w:lang w:val="pl-PL"/>
+        </w:rPr>
+        <w:t xml:space="preserve"> oraz </w:t>
+      </w:r>
+      <w:proofErr w:type="spellStart"/>
+      <w:r>
+        <w:rPr>
+          <w:rFonts w:ascii="Century Gothic" w:hAnsi="Century Gothic"/>
+          <w:b/>
+          <w:lang w:val="pl-PL"/>
+        </w:rPr>
+        <w:t>Scratch-Game-Creation-pl.pdf</w:t>
+      </w:r>
+      <w:proofErr w:type="spellEnd"/>
+      <w:r>
+        <w:rPr>
+          <w:rFonts w:ascii="Century Gothic" w:hAnsi="Century Gothic"/>
+          <w:lang w:val="pl-PL"/>
+        </w:rPr>
+        <w:t>)</w:t>
+      </w:r>
     </w:p>
     <w:p>
       <w:pPr>
@@ -528,201 +600,6 @@
     <w:p>
       <w:pPr>
         <w:pStyle w:val="ListParagraph"/>
-        <w:rPr>
-          <w:rFonts w:ascii="Century Gothic" w:hAnsi="Century Gothic"/>
-          <w:lang w:val="pl-PL"/>
-        </w:rPr>
-      </w:pPr>
-    </w:p>
-    <w:p>
-      <w:pPr>
-        <w:pStyle w:val="ListParagraph"/>
-        <w:rPr>
-          <w:rFonts w:ascii="Century Gothic" w:hAnsi="Century Gothic"/>
-          <w:lang w:val="pl-PL"/>
-        </w:rPr>
-      </w:pPr>
-    </w:p>
-    <w:p>
-      <w:pPr>
-        <w:jc w:val="center"/>
-        <w:rPr>
-          <w:rFonts w:ascii="Segoe Print" w:hAnsi="Segoe Print"/>
-          <w:b/>
-          <w:color w:val="0070C0"/>
-          <w:sz w:val="28"/>
-          <w:lang w:val="pl-PL"/>
-        </w:rPr>
-      </w:pPr>
-      <w:r>
-        <w:rPr>
-          <w:rFonts w:ascii="Segoe Print" w:hAnsi="Segoe Print"/>
-          <w:b/>
-          <w:color w:val="0070C0"/>
-          <w:sz w:val="28"/>
-          <w:lang w:val="pl-PL"/>
-        </w:rPr>
-        <w:lastRenderedPageBreak/>
-        <w:t xml:space="preserve">Zadanie </w:t>
-      </w:r>
-      <w:r>
-        <w:rPr>
-          <w:rFonts w:ascii="Segoe Print" w:hAnsi="Segoe Print"/>
-          <w:b/>
-          <w:color w:val="0070C0"/>
-          <w:sz w:val="28"/>
-          <w:lang w:val="pl-PL"/>
-        </w:rPr>
-        <w:t>na zajęcia</w:t>
-      </w:r>
-    </w:p>
-    <w:p>
-      <w:pPr>
-        <w:jc w:val="both"/>
-        <w:rPr>
-          <w:rFonts w:ascii="Century Gothic" w:hAnsi="Century Gothic"/>
-          <w:lang w:val="pl-PL"/>
-        </w:rPr>
-      </w:pPr>
-      <w:r>
-        <w:rPr>
-          <w:rFonts w:ascii="Century Gothic" w:hAnsi="Century Gothic"/>
-          <w:lang w:val="pl-PL"/>
-        </w:rPr>
-        <w:t>Stwórz grę, w której:</w:t>
-      </w:r>
-    </w:p>
-    <w:p>
-      <w:pPr>
-        <w:pStyle w:val="ListParagraph"/>
-        <w:numPr>
-          <w:ilvl w:val="0"/>
-          <w:numId w:val="6"/>
-        </w:numPr>
-        <w:jc w:val="both"/>
-        <w:rPr>
-          <w:rFonts w:ascii="Century Gothic" w:hAnsi="Century Gothic"/>
-          <w:lang w:val="pl-PL"/>
-        </w:rPr>
-      </w:pPr>
-      <w:r>
-        <w:rPr>
-          <w:rFonts w:ascii="Century Gothic" w:hAnsi="Century Gothic"/>
-          <w:lang w:val="pl-PL"/>
-        </w:rPr>
-        <w:t>Chodzisz kotkiem sterując nim przy użyciu strzałek na klawiaturze,</w:t>
-      </w:r>
-    </w:p>
-    <w:p>
-      <w:pPr>
-        <w:pStyle w:val="ListParagraph"/>
-        <w:numPr>
-          <w:ilvl w:val="0"/>
-          <w:numId w:val="6"/>
-        </w:numPr>
-        <w:jc w:val="both"/>
-        <w:rPr>
-          <w:rFonts w:ascii="Century Gothic" w:hAnsi="Century Gothic"/>
-          <w:lang w:val="pl-PL"/>
-        </w:rPr>
-      </w:pPr>
-      <w:r>
-        <w:rPr>
-          <w:rFonts w:ascii="Century Gothic" w:hAnsi="Century Gothic"/>
-          <w:lang w:val="pl-PL"/>
-        </w:rPr>
-        <w:t>Kotek zdobywa punkty za złapanie myszy, dlatego stwórz zmienną „</w:t>
-      </w:r>
-      <w:r>
-        <w:rPr>
-          <w:rFonts w:ascii="Century Gothic" w:hAnsi="Century Gothic"/>
-          <w:b/>
-          <w:lang w:val="pl-PL"/>
-        </w:rPr>
-        <w:t>Wynik</w:t>
-      </w:r>
-      <w:r>
-        <w:rPr>
-          <w:rFonts w:ascii="Century Gothic" w:hAnsi="Century Gothic"/>
-          <w:lang w:val="pl-PL"/>
-        </w:rPr>
-        <w:t>”.</w:t>
-      </w:r>
-    </w:p>
-    <w:p>
-      <w:pPr>
-        <w:pStyle w:val="ListParagraph"/>
-        <w:numPr>
-          <w:ilvl w:val="0"/>
-          <w:numId w:val="6"/>
-        </w:numPr>
-        <w:jc w:val="both"/>
-        <w:rPr>
-          <w:rFonts w:ascii="Century Gothic" w:hAnsi="Century Gothic"/>
-          <w:lang w:val="pl-PL"/>
-        </w:rPr>
-      </w:pPr>
-      <w:r>
-        <w:rPr>
-          <w:rFonts w:ascii="Century Gothic" w:hAnsi="Century Gothic"/>
-          <w:lang w:val="pl-PL"/>
-        </w:rPr>
-        <w:t>W losowych miejscach planszy pojawia się mysz, gdy kot ją dot</w:t>
-      </w:r>
-      <w:r>
-        <w:rPr>
-          <w:rFonts w:ascii="Century Gothic" w:hAnsi="Century Gothic"/>
-          <w:lang w:val="pl-PL"/>
-        </w:rPr>
-        <w:t>k</w:t>
-      </w:r>
-      <w:r>
-        <w:rPr>
-          <w:rFonts w:ascii="Century Gothic" w:hAnsi="Century Gothic"/>
-          <w:lang w:val="pl-PL"/>
-        </w:rPr>
-        <w:t>nie, mysz znika i kot dostaje 1 punkt.</w:t>
-      </w:r>
-    </w:p>
-    <w:p>
-      <w:pPr>
-        <w:pStyle w:val="ListParagraph"/>
-        <w:numPr>
-          <w:ilvl w:val="0"/>
-          <w:numId w:val="6"/>
-        </w:numPr>
-        <w:jc w:val="both"/>
-        <w:rPr>
-          <w:rFonts w:ascii="Century Gothic" w:hAnsi="Century Gothic"/>
-          <w:lang w:val="pl-PL"/>
-        </w:rPr>
-      </w:pPr>
-      <w:r>
-        <w:rPr>
-          <w:rFonts w:ascii="Century Gothic" w:hAnsi="Century Gothic"/>
-          <w:lang w:val="pl-PL"/>
-        </w:rPr>
-        <w:t>Gdy kot zbierze 5 punktów, wyświetla się przy nim napis „</w:t>
-      </w:r>
-      <w:r>
-        <w:rPr>
-          <w:rFonts w:ascii="Century Gothic" w:hAnsi="Century Gothic"/>
-          <w:b/>
-          <w:lang w:val="pl-PL"/>
-        </w:rPr>
-        <w:t>Wygrałem</w:t>
-      </w:r>
-      <w:r>
-        <w:rPr>
-          <w:rFonts w:ascii="Century Gothic" w:hAnsi="Century Gothic"/>
-          <w:lang w:val="pl-PL"/>
-        </w:rPr>
-        <w:t>!”</w:t>
-      </w:r>
-    </w:p>
-    <w:p>
-      <w:pPr>
-        <w:pStyle w:val="ListParagraph"/>
         <w:jc w:val="both"/>
         <w:rPr>
           <w:rFonts w:ascii="Century Gothic" w:hAnsi="Century Gothic"/>
@@ -776,10 +653,10 @@
           <wp:anchor distT="0" distB="0" distL="114300" distR="114300" simplePos="0" relativeHeight="251665408" behindDoc="0" locked="0" layoutInCell="1" allowOverlap="1">
             <wp:simplePos x="0" y="0"/>
             <wp:positionH relativeFrom="column">
-              <wp:posOffset>478790</wp:posOffset>
+              <wp:posOffset>1012190</wp:posOffset>
             </wp:positionH>
             <wp:positionV relativeFrom="paragraph">
-              <wp:posOffset>109220</wp:posOffset>
+              <wp:posOffset>106680</wp:posOffset>
             </wp:positionV>
             <wp:extent cx="4591050" cy="1628775"/>
             <wp:effectExtent l="19050" t="0" r="0" b="0"/>
@@ -826,6 +703,49 @@
           </wp:anchor>
         </w:drawing>
       </w:r>
+    </w:p>
+    <w:p>
+      <w:pPr>
+        <w:pStyle w:val="ListParagraph"/>
+        <w:ind w:left="0"/>
+        <w:jc w:val="center"/>
+        <w:rPr>
+          <w:rFonts w:ascii="Century Gothic" w:hAnsi="Century Gothic"/>
+          <w:b/>
+          <w:color w:val="0070C0"/>
+          <w:lang w:val="pl-PL"/>
+        </w:rPr>
+      </w:pPr>
+      <w:r>
+        <w:rPr>
+          <w:rFonts w:ascii="Segoe Print" w:hAnsi="Segoe Print"/>
+          <w:b/>
+          <w:noProof/>
+          <w:color w:val="0070C0"/>
+          <w:sz w:val="28"/>
+        </w:rPr>
+        <w:pict>
+          <v:shapetype id="_x0000_t32" coordsize="21600,21600" o:spt="32" o:oned="t" path="m,l21600,21600e" filled="f">
+            <v:path arrowok="t" fillok="f" o:connecttype="none"/>
+            <o:lock v:ext="edit" shapetype="t"/>
+          </v:shapetype>
+          <v:shape id="_x0000_s1027" type="#_x0000_t32" style="position:absolute;left:0;text-align:left;margin-left:353.45pt;margin-top:1.45pt;width:13.5pt;height:37.5pt;flip:y;z-index:251666432" o:connectortype="straight" strokecolor="red" strokeweight="2.25pt">
+            <v:stroke endarrow="block"/>
+          </v:shape>
+        </w:pict>
+      </w:r>
+    </w:p>
+    <w:p>
+      <w:pPr>
+        <w:pStyle w:val="ListParagraph"/>
+        <w:ind w:left="0"/>
+        <w:rPr>
+          <w:rFonts w:ascii="Century Gothic" w:hAnsi="Century Gothic"/>
+          <w:b/>
+          <w:color w:val="0070C0"/>
+          <w:lang w:val="pl-PL"/>
+        </w:rPr>
+      </w:pPr>
       <w:r>
         <w:rPr>
           <w:rFonts w:ascii="Segoe Print" w:hAnsi="Segoe Print"/>
@@ -839,7 +759,7 @@
             <v:stroke joinstyle="miter"/>
             <v:path gradientshapeok="t" o:connecttype="rect"/>
           </v:shapetype>
-          <v:shape id="_x0000_s1029" type="#_x0000_t202" style="position:absolute;left:0;text-align:left;margin-left:161.45pt;margin-top:86.6pt;width:128.25pt;height:34.05pt;z-index:251668480;mso-height-percent:200;mso-position-horizontal-relative:text;mso-position-vertical-relative:text;mso-height-percent:200;mso-width-relative:margin;mso-height-relative:margin" filled="f" stroked="f">
+          <v:shape id="_x0000_s1029" type="#_x0000_t202" style="position:absolute;margin-left:195.95pt;margin-top:48.1pt;width:128.25pt;height:20.65pt;z-index:251668480;mso-height-percent:200;mso-height-percent:200;mso-width-relative:margin;mso-height-relative:margin" filled="f" stroked="f">
             <v:textbox style="mso-next-textbox:#_x0000_s1029;mso-fit-shape-to-text:t">
               <w:txbxContent>
                 <w:p>
@@ -865,63 +785,6 @@
           </v:shape>
         </w:pict>
       </w:r>
-    </w:p>
-    <w:p>
-      <w:pPr>
-        <w:pStyle w:val="ListParagraph"/>
-        <w:ind w:left="0"/>
-        <w:jc w:val="center"/>
-        <w:rPr>
-          <w:rFonts w:ascii="Century Gothic" w:hAnsi="Century Gothic"/>
-          <w:b/>
-          <w:color w:val="0070C0"/>
-          <w:lang w:val="pl-PL"/>
-        </w:rPr>
-      </w:pPr>
-      <w:r>
-        <w:rPr>
-          <w:rFonts w:ascii="Segoe Print" w:hAnsi="Segoe Print"/>
-          <w:b/>
-          <w:noProof/>
-          <w:color w:val="0070C0"/>
-          <w:sz w:val="28"/>
-        </w:rPr>
-        <w:pict>
-          <v:shapetype id="_x0000_t32" coordsize="21600,21600" o:spt="32" o:oned="t" path="m,l21600,21600e" filled="f">
-            <v:path arrowok="t" fillok="f" o:connecttype="none"/>
-            <o:lock v:ext="edit" shapetype="t"/>
-          </v:shapetype>
-          <v:shape id="_x0000_s1027" type="#_x0000_t32" style="position:absolute;left:0;text-align:left;margin-left:317.45pt;margin-top:1.45pt;width:13.5pt;height:37.5pt;flip:y;z-index:251666432" o:connectortype="straight" strokecolor="red" strokeweight="2.25pt">
-            <v:stroke endarrow="block"/>
-          </v:shape>
-        </w:pict>
-      </w:r>
-    </w:p>
-    <w:p>
-      <w:pPr>
-        <w:pStyle w:val="ListParagraph"/>
-        <w:ind w:left="0"/>
-        <w:jc w:val="center"/>
-        <w:rPr>
-          <w:rFonts w:ascii="Century Gothic" w:hAnsi="Century Gothic"/>
-          <w:b/>
-          <w:color w:val="0070C0"/>
-          <w:lang w:val="pl-PL"/>
-        </w:rPr>
-      </w:pPr>
-    </w:p>
-    <w:p>
-      <w:pPr>
-        <w:pStyle w:val="ListParagraph"/>
-        <w:ind w:left="0"/>
-        <w:jc w:val="center"/>
-        <w:rPr>
-          <w:rFonts w:ascii="Century Gothic" w:hAnsi="Century Gothic"/>
-          <w:b/>
-          <w:color w:val="0070C0"/>
-          <w:lang w:val="pl-PL"/>
-        </w:rPr>
-      </w:pPr>
       <w:r>
         <w:rPr>
           <w:rFonts w:ascii="Century Gothic" w:hAnsi="Century Gothic"/>
@@ -929,7 +792,7 @@
           <w:lang w:val="pl-PL" w:eastAsia="zh-TW"/>
         </w:rPr>
         <w:pict>
-          <v:shape id="_x0000_s1028" type="#_x0000_t202" style="position:absolute;left:0;text-align:left;margin-left:305.45pt;margin-top:7.9pt;width:162.75pt;height:20.65pt;z-index:251667456;mso-height-percent:200;mso-height-percent:200;mso-width-relative:margin;mso-height-relative:margin" filled="f" stroked="f">
+          <v:shape id="_x0000_s1028" type="#_x0000_t202" style="position:absolute;margin-left:312.6pt;margin-top:23.45pt;width:162.75pt;height:20.65pt;z-index:251667456;mso-height-percent:200;mso-height-percent:200;mso-width-relative:margin;mso-height-relative:margin" filled="f" stroked="f">
             <v:textbox style="mso-next-textbox:#_x0000_s1028;mso-fit-shape-to-text:t">
               <w:txbxContent>
                 <w:p>
@@ -955,32 +818,6 @@
           </v:shape>
         </w:pict>
       </w:r>
-    </w:p>
-    <w:p>
-      <w:pPr>
-        <w:pStyle w:val="ListParagraph"/>
-        <w:ind w:left="0"/>
-        <w:jc w:val="center"/>
-        <w:rPr>
-          <w:rFonts w:ascii="Century Gothic" w:hAnsi="Century Gothic"/>
-          <w:b/>
-          <w:color w:val="0070C0"/>
-          <w:lang w:val="pl-PL"/>
-        </w:rPr>
-      </w:pPr>
-    </w:p>
-    <w:p>
-      <w:pPr>
-        <w:pStyle w:val="ListParagraph"/>
-        <w:ind w:left="0"/>
-        <w:jc w:val="center"/>
-        <w:rPr>
-          <w:rFonts w:ascii="Century Gothic" w:hAnsi="Century Gothic"/>
-          <w:b/>
-          <w:color w:val="0070C0"/>
-          <w:lang w:val="pl-PL"/>
-        </w:rPr>
-      </w:pPr>
       <w:r>
         <w:rPr>
           <w:rFonts w:ascii="Segoe Print" w:hAnsi="Segoe Print"/>
@@ -990,7 +827,7 @@
           <w:sz w:val="28"/>
         </w:rPr>
         <w:pict>
-          <v:shape id="_x0000_s1026" type="#_x0000_t32" style="position:absolute;left:0;text-align:left;margin-left:54.2pt;margin-top:8.9pt;width:99pt;height:20.5pt;flip:x;z-index:251669504" o:connectortype="straight" strokecolor="red" strokeweight="2.25pt">
+          <v:shape id="_x0000_s1026" type="#_x0000_t32" style="position:absolute;margin-left:96.95pt;margin-top:54.05pt;width:99pt;height:20.5pt;flip:x;z-index:251669504" o:connectortype="straight" strokecolor="red" strokeweight="2.25pt">
             <v:stroke endarrow="block"/>
           </v:shape>
         </w:pict>
@@ -1000,37 +837,10 @@
       <w:pPr>
         <w:pStyle w:val="ListParagraph"/>
         <w:ind w:left="0"/>
-        <w:jc w:val="center"/>
         <w:rPr>
           <w:rFonts w:ascii="Century Gothic" w:hAnsi="Century Gothic"/>
           <w:b/>
           <w:color w:val="0070C0"/>
-          <w:lang w:val="pl-PL"/>
-        </w:rPr>
-      </w:pPr>
-    </w:p>
-    <w:p>
-      <w:pPr>
-        <w:pStyle w:val="ListParagraph"/>
-        <w:ind w:left="0"/>
-        <w:jc w:val="center"/>
-        <w:rPr>
-          <w:rFonts w:ascii="Century Gothic" w:hAnsi="Century Gothic"/>
-          <w:b/>
-          <w:color w:val="0070C0"/>
-          <w:lang w:val="pl-PL"/>
-        </w:rPr>
-      </w:pPr>
-    </w:p>
-    <w:p>
-      <w:pPr>
-        <w:pStyle w:val="ListParagraph"/>
-        <w:tabs>
-          <w:tab w:val="left" w:pos="142"/>
-        </w:tabs>
-        <w:ind w:left="0"/>
-        <w:rPr>
-          <w:rFonts w:ascii="Century Gothic" w:hAnsi="Century Gothic"/>
           <w:lang w:val="pl-PL"/>
         </w:rPr>
       </w:pPr>
@@ -1041,6 +851,7 @@
           <w:noProof/>
           <w:color w:val="0070C0"/>
         </w:rPr>
+        <w:lastRenderedPageBreak/>
         <w:drawing>
           <wp:anchor distT="0" distB="0" distL="114300" distR="114300" simplePos="0" relativeHeight="251664384" behindDoc="0" locked="0" layoutInCell="1" allowOverlap="1">
             <wp:simplePos x="0" y="0"/>
@@ -1098,32 +909,9 @@
       <w:r>
         <w:rPr>
           <w:rFonts w:ascii="Century Gothic" w:hAnsi="Century Gothic"/>
-          <w:b/>
-          <w:color w:val="0070C0"/>
-          <w:lang w:val="pl-PL"/>
-        </w:rPr>
-        <w:t xml:space="preserve">                 </w:t>
-      </w:r>
-    </w:p>
-    <w:p>
-      <w:pPr>
-        <w:pStyle w:val="ListParagraph"/>
-        <w:tabs>
-          <w:tab w:val="left" w:pos="142"/>
-        </w:tabs>
-        <w:ind w:left="284" w:hanging="284"/>
-        <w:rPr>
-          <w:rFonts w:ascii="Century Gothic" w:hAnsi="Century Gothic"/>
-          <w:b/>
-          <w:lang w:val="pl-PL"/>
-        </w:rPr>
-      </w:pPr>
-      <w:r>
-        <w:rPr>
-          <w:rFonts w:ascii="Century Gothic" w:hAnsi="Century Gothic"/>
-          <w:lang w:val="pl-PL"/>
-        </w:rPr>
-        <w:t xml:space="preserve">      </w:t>
+          <w:lang w:val="pl-PL"/>
+        </w:rPr>
+        <w:t xml:space="preserve"> </w:t>
       </w:r>
       <w:r>
         <w:rPr>
@@ -1156,6 +944,14 @@
           <w:lang w:val="pl-PL"/>
         </w:rPr>
         <w:t xml:space="preserve">tegorie bloczków, dzięki którym </w:t>
+      </w:r>
+      <w:r>
+        <w:rPr>
+          <w:rFonts w:ascii="Century Gothic" w:hAnsi="Century Gothic"/>
+          <w:b/>
+          <w:lang w:val="pl-PL"/>
+        </w:rPr>
+        <w:t xml:space="preserve">  </w:t>
       </w:r>
       <w:r>
         <w:rPr>
@@ -1577,7 +1373,168 @@
           <w:sz w:val="28"/>
           <w:lang w:val="pl-PL"/>
         </w:rPr>
-        <w:lastRenderedPageBreak/>
+        <w:t xml:space="preserve">Zadanie </w:t>
+      </w:r>
+      <w:r>
+        <w:rPr>
+          <w:rFonts w:ascii="Segoe Print" w:hAnsi="Segoe Print"/>
+          <w:b/>
+          <w:color w:val="0070C0"/>
+          <w:sz w:val="28"/>
+          <w:lang w:val="pl-PL"/>
+        </w:rPr>
+        <w:t>na zajęcia</w:t>
+      </w:r>
+    </w:p>
+    <w:p>
+      <w:pPr>
+        <w:jc w:val="both"/>
+        <w:rPr>
+          <w:rFonts w:ascii="Century Gothic" w:hAnsi="Century Gothic"/>
+          <w:lang w:val="pl-PL"/>
+        </w:rPr>
+      </w:pPr>
+      <w:r>
+        <w:rPr>
+          <w:rFonts w:ascii="Century Gothic" w:hAnsi="Century Gothic"/>
+          <w:lang w:val="pl-PL"/>
+        </w:rPr>
+        <w:t>Stwórz grę, w której:</w:t>
+      </w:r>
+    </w:p>
+    <w:p>
+      <w:pPr>
+        <w:pStyle w:val="ListParagraph"/>
+        <w:numPr>
+          <w:ilvl w:val="0"/>
+          <w:numId w:val="6"/>
+        </w:numPr>
+        <w:jc w:val="both"/>
+        <w:rPr>
+          <w:rFonts w:ascii="Century Gothic" w:hAnsi="Century Gothic"/>
+          <w:lang w:val="pl-PL"/>
+        </w:rPr>
+      </w:pPr>
+      <w:r>
+        <w:rPr>
+          <w:rFonts w:ascii="Century Gothic" w:hAnsi="Century Gothic"/>
+          <w:lang w:val="pl-PL"/>
+        </w:rPr>
+        <w:t>Chodzisz kotkiem sterując nim przy użyciu strzałek na klawiaturze,</w:t>
+      </w:r>
+    </w:p>
+    <w:p>
+      <w:pPr>
+        <w:pStyle w:val="ListParagraph"/>
+        <w:numPr>
+          <w:ilvl w:val="0"/>
+          <w:numId w:val="6"/>
+        </w:numPr>
+        <w:jc w:val="both"/>
+        <w:rPr>
+          <w:rFonts w:ascii="Century Gothic" w:hAnsi="Century Gothic"/>
+          <w:lang w:val="pl-PL"/>
+        </w:rPr>
+      </w:pPr>
+      <w:r>
+        <w:rPr>
+          <w:rFonts w:ascii="Century Gothic" w:hAnsi="Century Gothic"/>
+          <w:lang w:val="pl-PL"/>
+        </w:rPr>
+        <w:t>Kotek zdobywa punkty za złapanie myszy, dlatego stwórz zmienną „</w:t>
+      </w:r>
+      <w:r>
+        <w:rPr>
+          <w:rFonts w:ascii="Century Gothic" w:hAnsi="Century Gothic"/>
+          <w:b/>
+          <w:lang w:val="pl-PL"/>
+        </w:rPr>
+        <w:t>Wynik</w:t>
+      </w:r>
+      <w:r>
+        <w:rPr>
+          <w:rFonts w:ascii="Century Gothic" w:hAnsi="Century Gothic"/>
+          <w:lang w:val="pl-PL"/>
+        </w:rPr>
+        <w:t>”.</w:t>
+      </w:r>
+    </w:p>
+    <w:p>
+      <w:pPr>
+        <w:pStyle w:val="ListParagraph"/>
+        <w:numPr>
+          <w:ilvl w:val="0"/>
+          <w:numId w:val="6"/>
+        </w:numPr>
+        <w:jc w:val="both"/>
+        <w:rPr>
+          <w:rFonts w:ascii="Century Gothic" w:hAnsi="Century Gothic"/>
+          <w:lang w:val="pl-PL"/>
+        </w:rPr>
+      </w:pPr>
+      <w:r>
+        <w:rPr>
+          <w:rFonts w:ascii="Century Gothic" w:hAnsi="Century Gothic"/>
+          <w:lang w:val="pl-PL"/>
+        </w:rPr>
+        <w:t>W losowych miejscach planszy pojawia się mysz, gdy kot ją dotknie, mysz znika i kot dostaje 1 punkt.</w:t>
+      </w:r>
+    </w:p>
+    <w:p>
+      <w:pPr>
+        <w:pStyle w:val="ListParagraph"/>
+        <w:numPr>
+          <w:ilvl w:val="0"/>
+          <w:numId w:val="6"/>
+        </w:numPr>
+        <w:jc w:val="both"/>
+        <w:rPr>
+          <w:rFonts w:ascii="Century Gothic" w:hAnsi="Century Gothic"/>
+          <w:lang w:val="pl-PL"/>
+        </w:rPr>
+      </w:pPr>
+      <w:r>
+        <w:rPr>
+          <w:rFonts w:ascii="Century Gothic" w:hAnsi="Century Gothic"/>
+          <w:lang w:val="pl-PL"/>
+        </w:rPr>
+        <w:t>Gdy kot zbierze 5 punktów, wyświetla się przy nim napis „</w:t>
+      </w:r>
+      <w:r>
+        <w:rPr>
+          <w:rFonts w:ascii="Century Gothic" w:hAnsi="Century Gothic"/>
+          <w:b/>
+          <w:lang w:val="pl-PL"/>
+        </w:rPr>
+        <w:t>Wygrałem</w:t>
+      </w:r>
+      <w:r>
+        <w:rPr>
+          <w:rFonts w:ascii="Century Gothic" w:hAnsi="Century Gothic"/>
+          <w:lang w:val="pl-PL"/>
+        </w:rPr>
+        <w:t>!”</w:t>
+      </w:r>
+    </w:p>
+    <w:p>
+      <w:pPr>
+        <w:jc w:val="center"/>
+        <w:rPr>
+          <w:rFonts w:ascii="Segoe Print" w:hAnsi="Segoe Print"/>
+          <w:b/>
+          <w:color w:val="0070C0"/>
+          <w:sz w:val="28"/>
+          <w:lang w:val="pl-PL"/>
+        </w:rPr>
+      </w:pPr>
+      <w:r>
+        <w:rPr>
+          <w:rFonts w:ascii="Segoe Print" w:hAnsi="Segoe Print"/>
+          <w:b/>
+          <w:color w:val="0070C0"/>
+          <w:sz w:val="28"/>
+          <w:lang w:val="pl-PL"/>
+        </w:rPr>
         <w:t>Zadanie domowe</w:t>
       </w:r>
     </w:p>
@@ -1711,102 +1668,6 @@
         </w:rPr>
         <w:t>Zapisz grę. Jako nazwę podaj swoje imię i nazwisko.</w:t>
       </w:r>
-    </w:p>
-    <w:p>
-      <w:pPr>
-        <w:jc w:val="both"/>
-        <w:rPr>
-          <w:rFonts w:ascii="Century Gothic" w:hAnsi="Century Gothic"/>
-          <w:lang w:val="pl-PL"/>
-        </w:rPr>
-      </w:pPr>
-      <w:r>
-        <w:rPr>
-          <w:rFonts w:ascii="Century Gothic" w:hAnsi="Century Gothic"/>
-          <w:lang w:val="pl-PL"/>
-        </w:rPr>
-        <w:t>Kliknij: „</w:t>
-      </w:r>
-      <w:r>
-        <w:rPr>
-          <w:rFonts w:ascii="Century Gothic" w:hAnsi="Century Gothic"/>
-          <w:b/>
-          <w:lang w:val="pl-PL"/>
-        </w:rPr>
-        <w:t>Udostępnij</w:t>
-      </w:r>
-      <w:r>
-        <w:rPr>
-          <w:rFonts w:ascii="Century Gothic" w:hAnsi="Century Gothic"/>
-          <w:lang w:val="pl-PL"/>
-        </w:rPr>
-        <w:t>”, abyśmy mogli zobaczyć Twoje zadanie.</w:t>
-      </w:r>
-    </w:p>
-    <w:p>
-      <w:pPr>
-        <w:jc w:val="both"/>
-        <w:rPr>
-          <w:rFonts w:ascii="Century Gothic" w:hAnsi="Century Gothic"/>
-          <w:lang w:val="pl-PL"/>
-        </w:rPr>
-      </w:pPr>
-      <w:bookmarkStart w:id="0" w:name="_GoBack"/>
-      <w:r>
-        <w:rPr>
-          <w:rFonts w:ascii="Century Gothic" w:hAnsi="Century Gothic"/>
-          <w:noProof/>
-        </w:rPr>
-        <w:drawing>
-          <wp:inline distT="0" distB="0" distL="0" distR="0">
-            <wp:extent cx="6660515" cy="2934353"/>
-            <wp:effectExtent l="0" t="0" r="0" b="0"/>
-            <wp:docPr id="3" name="Picture 3" descr="C:\Users\gladi\Desktop\Zuzanna\scratch_udostepnij.png"/>
-            <wp:cNvGraphicFramePr>
-              <a:graphicFrameLocks xmlns:a="http://schemas.openxmlformats.org/drawingml/2006/main" noChangeAspect="1"/>
-            </wp:cNvGraphicFramePr>
-            <a:graphic xmlns:a="http://schemas.openxmlformats.org/drawingml/2006/main">
-              <a:graphicData uri="http://schemas.openxmlformats.org/drawingml/2006/picture">
-                <pic:pic xmlns:pic="http://schemas.openxmlformats.org/drawingml/2006/picture">
-                  <pic:nvPicPr>
-                    <pic:cNvPr id="0" name="Picture 1" descr="C:\Users\gladi\Desktop\Zuzanna\scratch_udostepnij.png"/>
-                    <pic:cNvPicPr>
-                      <a:picLocks noChangeAspect="1" noChangeArrowheads="1"/>
-                    </pic:cNvPicPr>
-                  </pic:nvPicPr>
-                  <pic:blipFill>
-                    <a:blip r:embed="rId11" cstate="print">
-                      <a:extLst>
-                        <a:ext uri="{28A0092B-C50C-407E-A947-70E740481C1C}">
-                          <a14:useLocalDpi xmlns:a14="http://schemas.microsoft.com/office/drawing/2010/main" xmlns:wps="http://schemas.microsoft.com/office/word/2010/wordprocessingShape" xmlns:wpi="http://schemas.microsoft.com/office/word/2010/wordprocessingInk" xmlns:wpg="http://schemas.microsoft.com/office/word/2010/wordprocessingGroup" xmlns:w14="http://schemas.microsoft.com/office/word/2010/wordml" xmlns:w="http://schemas.openxmlformats.org/wordprocessingml/2006/main" xmlns:w10="urn:schemas-microsoft-com:office:word" xmlns:wp14="http://schemas.microsoft.com/office/word/2010/wordprocessingDrawing" xmlns:v="urn:schemas-microsoft-com:vml" xmlns:o="urn:schemas-microsoft-com:office:office" xmlns:mc="http://schemas.openxmlformats.org/markup-compatibility/2006" xmlns:wpc="http://schemas.microsoft.com/office/word/2010/wordprocessingCanvas" xmlns="" val="0"/>
-                        </a:ext>
-                      </a:extLst>
-                    </a:blip>
-                    <a:srcRect/>
-                    <a:stretch>
-                      <a:fillRect/>
-                    </a:stretch>
-                  </pic:blipFill>
-                  <pic:spPr bwMode="auto">
-                    <a:xfrm>
-                      <a:off x="0" y="0"/>
-                      <a:ext cx="6660515" cy="2934353"/>
-                    </a:xfrm>
-                    <a:prstGeom prst="rect">
-                      <a:avLst/>
-                    </a:prstGeom>
-                    <a:noFill/>
-                    <a:ln>
-                      <a:noFill/>
-                    </a:ln>
-                  </pic:spPr>
-                </pic:pic>
-              </a:graphicData>
-            </a:graphic>
-          </wp:inline>
-        </w:drawing>
-      </w:r>
-      <w:bookmarkEnd w:id="0"/>
     </w:p>
     <w:sectPr>
       <w:pgSz w:w="12240" w:h="15840"/>
@@ -3265,7 +3126,7 @@
   <w:abstractNum w:abstractNumId="13">
     <w:nsid w:val="6ED060F5"/>
     <w:multiLevelType w:val="hybridMultilevel"/>
-    <w:tmpl w:val="CBFC3776"/>
+    <w:tmpl w:val="0F684C5C"/>
     <w:lvl w:ilvl="0" w:tplc="04090001">
       <w:start w:val="1"/>
       <w:numFmt w:val="bullet"/>
@@ -4383,7 +4244,7 @@
 </file>
 
 <file path=customXml/itemProps1.xml><?xml version="1.0" encoding="utf-8"?>
-<ds:datastoreItem xmlns:ds="http://schemas.openxmlformats.org/officeDocument/2006/customXml" ds:itemID="{A222C1BF-32D9-45B6-9E65-454758CA6595}">
+<ds:datastoreItem xmlns:ds="http://schemas.openxmlformats.org/officeDocument/2006/customXml" ds:itemID="{E444BD60-673C-4591-9498-0B905C834669}">
   <ds:schemaRefs>
     <ds:schemaRef ds:uri="http://schemas.openxmlformats.org/officeDocument/2006/bibliography"/>
   </ds:schemaRefs>

</xml_diff>